<commit_message>
added info about attributes and methods
</commit_message>
<xml_diff>
--- a/section_8/object_oriented_programming.docx
+++ b/section_8/object_oriented_programming.docx
@@ -150,32 +150,7 @@
           <w:sz w:val="24"/>
           <w:szCs w:val="24"/>
         </w:rPr>
-        <w:t xml:space="preserve">class </w:t>
-      </w:r>
-      <w:proofErr w:type="spellStart"/>
-      <w:proofErr w:type="gramStart"/>
-      <w:r>
-        <w:rPr>
-          <w:sz w:val="24"/>
-          <w:szCs w:val="24"/>
-        </w:rPr>
-        <w:t>NameOfClass</w:t>
-      </w:r>
-      <w:proofErr w:type="spellEnd"/>
-      <w:r>
-        <w:rPr>
-          <w:sz w:val="24"/>
-          <w:szCs w:val="24"/>
-        </w:rPr>
-        <w:t>(</w:t>
-      </w:r>
-      <w:proofErr w:type="gramEnd"/>
-      <w:r>
-        <w:rPr>
-          <w:sz w:val="24"/>
-          <w:szCs w:val="24"/>
-        </w:rPr>
-        <w:t>):</w:t>
+        <w:t>class NameOfClass():</w:t>
       </w:r>
     </w:p>
     <w:p>
@@ -192,39 +167,7 @@
           <w:szCs w:val="24"/>
         </w:rPr>
         <w:tab/>
-        <w:t>def __</w:t>
-      </w:r>
-      <w:proofErr w:type="spellStart"/>
-      <w:r>
-        <w:rPr>
-          <w:sz w:val="24"/>
-          <w:szCs w:val="24"/>
-        </w:rPr>
-        <w:t>init</w:t>
-      </w:r>
-      <w:proofErr w:type="spellEnd"/>
-      <w:r>
-        <w:rPr>
-          <w:sz w:val="24"/>
-          <w:szCs w:val="24"/>
-        </w:rPr>
-        <w:t>_</w:t>
-      </w:r>
-      <w:proofErr w:type="gramStart"/>
-      <w:r>
-        <w:rPr>
-          <w:sz w:val="24"/>
-          <w:szCs w:val="24"/>
-        </w:rPr>
-        <w:t>_(</w:t>
-      </w:r>
-      <w:proofErr w:type="gramEnd"/>
-      <w:r>
-        <w:rPr>
-          <w:sz w:val="24"/>
-          <w:szCs w:val="24"/>
-        </w:rPr>
-        <w:t>self, param1, param2):</w:t>
+        <w:t>def __init__(self, param1, param2):</w:t>
       </w:r>
     </w:p>
     <w:p>
@@ -248,22 +191,7 @@
           <w:szCs w:val="24"/>
         </w:rPr>
         <w:tab/>
-      </w:r>
-      <w:proofErr w:type="gramStart"/>
-      <w:r>
-        <w:rPr>
-          <w:sz w:val="24"/>
-          <w:szCs w:val="24"/>
-        </w:rPr>
-        <w:t>self.param</w:t>
-      </w:r>
-      <w:proofErr w:type="gramEnd"/>
-      <w:r>
-        <w:rPr>
-          <w:sz w:val="24"/>
-          <w:szCs w:val="24"/>
-        </w:rPr>
-        <w:t>1 = param1</w:t>
+        <w:t>self.param1 = param1</w:t>
       </w:r>
     </w:p>
     <w:p>
@@ -287,22 +215,7 @@
           <w:szCs w:val="24"/>
         </w:rPr>
         <w:tab/>
-      </w:r>
-      <w:proofErr w:type="gramStart"/>
-      <w:r>
-        <w:rPr>
-          <w:sz w:val="24"/>
-          <w:szCs w:val="24"/>
-        </w:rPr>
-        <w:t>self.param</w:t>
-      </w:r>
-      <w:proofErr w:type="gramEnd"/>
-      <w:r>
-        <w:rPr>
-          <w:sz w:val="24"/>
-          <w:szCs w:val="24"/>
-        </w:rPr>
-        <w:t>2 = param2</w:t>
+        <w:t>self.param2 = param2</w:t>
       </w:r>
     </w:p>
     <w:p>
@@ -328,23 +241,7 @@
           <w:szCs w:val="24"/>
         </w:rPr>
         <w:tab/>
-        <w:t xml:space="preserve">def </w:t>
-      </w:r>
-      <w:proofErr w:type="spellStart"/>
-      <w:r>
-        <w:rPr>
-          <w:sz w:val="24"/>
-          <w:szCs w:val="24"/>
-        </w:rPr>
-        <w:t>some_method</w:t>
-      </w:r>
-      <w:proofErr w:type="spellEnd"/>
-      <w:r>
-        <w:rPr>
-          <w:sz w:val="24"/>
-          <w:szCs w:val="24"/>
-        </w:rPr>
-        <w:t>(self):</w:t>
+        <w:t>def some_method(self):</w:t>
       </w:r>
     </w:p>
     <w:p>
@@ -368,23 +265,7 @@
           <w:szCs w:val="24"/>
         </w:rPr>
         <w:tab/>
-        <w:t>print(</w:t>
-      </w:r>
-      <w:proofErr w:type="gramStart"/>
-      <w:r>
-        <w:rPr>
-          <w:sz w:val="24"/>
-          <w:szCs w:val="24"/>
-        </w:rPr>
-        <w:t>self.param</w:t>
-      </w:r>
-      <w:proofErr w:type="gramEnd"/>
-      <w:r>
-        <w:rPr>
-          <w:sz w:val="24"/>
-          <w:szCs w:val="24"/>
-        </w:rPr>
-        <w:t>1)</w:t>
+        <w:t>print(self.param1)</w:t>
       </w:r>
     </w:p>
     <w:p>
@@ -426,6 +307,262 @@
           <w:szCs w:val="28"/>
         </w:rPr>
       </w:pPr>
+      <w:r>
+        <w:rPr>
+          <w:b/>
+          <w:bCs/>
+          <w:sz w:val="28"/>
+          <w:szCs w:val="28"/>
+        </w:rPr>
+        <w:t>69. Object Oriented Programming - Attributes and Class Keyword</w:t>
+      </w:r>
+    </w:p>
+    <w:p>
+      <w:pPr>
+        <w:spacing w:after="0"/>
+        <w:rPr>
+          <w:sz w:val="24"/>
+          <w:szCs w:val="24"/>
+        </w:rPr>
+      </w:pPr>
+      <w:r>
+        <w:rPr>
+          <w:sz w:val="24"/>
+          <w:szCs w:val="24"/>
+        </w:rPr>
+        <w:t>When instantiating a class, the __init__ method is automatically called</w:t>
+      </w:r>
+    </w:p>
+    <w:p>
+      <w:pPr>
+        <w:spacing w:after="0"/>
+        <w:rPr>
+          <w:sz w:val="24"/>
+          <w:szCs w:val="24"/>
+        </w:rPr>
+      </w:pPr>
+      <w:r>
+        <w:rPr>
+          <w:sz w:val="24"/>
+          <w:szCs w:val="24"/>
+        </w:rPr>
+        <w:t>We can use instead of self any other name to link the method to the class</w:t>
+      </w:r>
+    </w:p>
+    <w:p>
+      <w:pPr>
+        <w:spacing w:after="0"/>
+        <w:rPr>
+          <w:sz w:val="24"/>
+          <w:szCs w:val="24"/>
+        </w:rPr>
+      </w:pPr>
+      <w:r>
+        <w:rPr>
+          <w:sz w:val="24"/>
+          <w:szCs w:val="24"/>
+        </w:rPr>
+        <w:t>When we check the type of one class, there will be stated also to what file is linked</w:t>
+      </w:r>
+    </w:p>
+    <w:p>
+      <w:pPr>
+        <w:spacing w:after="0"/>
+        <w:rPr>
+          <w:sz w:val="24"/>
+          <w:szCs w:val="24"/>
+        </w:rPr>
+      </w:pPr>
+      <w:r>
+        <w:rPr>
+          <w:sz w:val="24"/>
+          <w:szCs w:val="24"/>
+        </w:rPr>
+        <w:t>By convention the param sent in __init__ should have the same name as the attribute</w:t>
+      </w:r>
+    </w:p>
+    <w:p>
+      <w:pPr>
+        <w:spacing w:after="0"/>
+        <w:rPr>
+          <w:sz w:val="24"/>
+          <w:szCs w:val="24"/>
+        </w:rPr>
+      </w:pPr>
+      <w:r>
+        <w:rPr>
+          <w:sz w:val="24"/>
+          <w:szCs w:val="24"/>
+        </w:rPr>
+        <w:t>Self is a reference for a particular instance of a class</w:t>
+      </w:r>
+    </w:p>
+    <w:p>
+      <w:pPr>
+        <w:spacing w:after="0"/>
+        <w:rPr>
+          <w:sz w:val="24"/>
+          <w:szCs w:val="24"/>
+        </w:rPr>
+      </w:pPr>
+    </w:p>
+    <w:p>
+      <w:pPr>
+        <w:spacing w:after="0"/>
+        <w:rPr>
+          <w:sz w:val="24"/>
+          <w:szCs w:val="24"/>
+        </w:rPr>
+      </w:pPr>
+    </w:p>
+    <w:p>
+      <w:pPr>
+        <w:spacing w:after="0"/>
+        <w:rPr>
+          <w:b/>
+          <w:bCs/>
+          <w:sz w:val="28"/>
+          <w:szCs w:val="28"/>
+        </w:rPr>
+      </w:pPr>
+      <w:r>
+        <w:rPr>
+          <w:b/>
+          <w:bCs/>
+          <w:sz w:val="28"/>
+          <w:szCs w:val="28"/>
+        </w:rPr>
+        <w:t>70. Object Oriented Programming - Class Object Attributes and Methods</w:t>
+      </w:r>
+    </w:p>
+    <w:p>
+      <w:pPr>
+        <w:spacing w:after="0"/>
+        <w:rPr>
+          <w:sz w:val="24"/>
+          <w:szCs w:val="24"/>
+        </w:rPr>
+      </w:pPr>
+      <w:r>
+        <w:rPr>
+          <w:sz w:val="24"/>
+          <w:szCs w:val="24"/>
+        </w:rPr>
+        <w:t>Class attributes can be defined in a class, but outside methods</w:t>
+      </w:r>
+    </w:p>
+    <w:p>
+      <w:pPr>
+        <w:spacing w:after="0"/>
+        <w:rPr>
+          <w:sz w:val="24"/>
+          <w:szCs w:val="24"/>
+        </w:rPr>
+      </w:pPr>
+      <w:r>
+        <w:rPr>
+          <w:sz w:val="24"/>
+          <w:szCs w:val="24"/>
+        </w:rPr>
+        <w:t>For example:</w:t>
+      </w:r>
+    </w:p>
+    <w:p>
+      <w:pPr>
+        <w:spacing w:after="0"/>
+        <w:rPr>
+          <w:sz w:val="24"/>
+          <w:szCs w:val="24"/>
+        </w:rPr>
+      </w:pPr>
+      <w:r>
+        <w:rPr>
+          <w:sz w:val="24"/>
+          <w:szCs w:val="24"/>
+        </w:rPr>
+        <w:t>class Dog:</w:t>
+      </w:r>
+    </w:p>
+    <w:p>
+      <w:pPr>
+        <w:spacing w:after="0"/>
+        <w:rPr>
+          <w:sz w:val="24"/>
+          <w:szCs w:val="24"/>
+        </w:rPr>
+      </w:pPr>
+      <w:r>
+        <w:rPr>
+          <w:sz w:val="24"/>
+          <w:szCs w:val="24"/>
+        </w:rPr>
+        <w:tab/>
+        <w:t>breed = ‘Unknown’</w:t>
+      </w:r>
+    </w:p>
+    <w:p>
+      <w:pPr>
+        <w:spacing w:after="0"/>
+        <w:rPr>
+          <w:sz w:val="24"/>
+          <w:szCs w:val="24"/>
+        </w:rPr>
+      </w:pPr>
+      <w:r>
+        <w:rPr>
+          <w:sz w:val="24"/>
+          <w:szCs w:val="24"/>
+        </w:rPr>
+        <w:t xml:space="preserve">We cannot access class attributes inside the class without self. Or ClassName. </w:t>
+      </w:r>
+    </w:p>
+    <w:p>
+      <w:pPr>
+        <w:spacing w:after="0"/>
+        <w:rPr>
+          <w:sz w:val="24"/>
+          <w:szCs w:val="24"/>
+        </w:rPr>
+      </w:pPr>
+      <w:r>
+        <w:rPr>
+          <w:sz w:val="24"/>
+          <w:szCs w:val="24"/>
+        </w:rPr>
+        <w:t>Every method in a class must have the self parameter</w:t>
+      </w:r>
+    </w:p>
+    <w:p>
+      <w:pPr>
+        <w:spacing w:after="0"/>
+        <w:rPr>
+          <w:sz w:val="24"/>
+          <w:szCs w:val="24"/>
+        </w:rPr>
+      </w:pPr>
+      <w:r>
+        <w:rPr>
+          <w:sz w:val="24"/>
+          <w:szCs w:val="24"/>
+        </w:rPr>
+        <w:t>Parameters of __init__ method can have default values</w:t>
+      </w:r>
+    </w:p>
+    <w:p>
+      <w:pPr>
+        <w:spacing w:after="0"/>
+        <w:rPr>
+          <w:sz w:val="24"/>
+          <w:szCs w:val="24"/>
+        </w:rPr>
+      </w:pPr>
+      <w:r>
+        <w:rPr>
+          <w:sz w:val="24"/>
+          <w:szCs w:val="24"/>
+        </w:rPr>
+        <w:t>Class attributes can be access without using an instance</w:t>
+      </w:r>
     </w:p>
     <w:p>
       <w:pPr>

</xml_diff>

<commit_message>
added inheritance and polymorphism concepts
</commit_message>
<xml_diff>
--- a/section_8/object_oriented_programming.docx
+++ b/section_8/object_oriented_programming.docx
@@ -572,6 +572,214 @@
           <w:szCs w:val="24"/>
         </w:rPr>
       </w:pPr>
+    </w:p>
+    <w:p>
+      <w:pPr>
+        <w:spacing w:after="0"/>
+        <w:rPr>
+          <w:b/>
+          <w:bCs/>
+          <w:sz w:val="28"/>
+          <w:szCs w:val="28"/>
+        </w:rPr>
+      </w:pPr>
+      <w:r>
+        <w:rPr>
+          <w:b/>
+          <w:bCs/>
+          <w:sz w:val="28"/>
+          <w:szCs w:val="28"/>
+        </w:rPr>
+        <w:t>24.02.</w:t>
+      </w:r>
+    </w:p>
+    <w:p>
+      <w:pPr>
+        <w:spacing w:after="0"/>
+        <w:rPr>
+          <w:b/>
+          <w:bCs/>
+          <w:sz w:val="28"/>
+          <w:szCs w:val="28"/>
+        </w:rPr>
+      </w:pPr>
+      <w:r>
+        <w:rPr>
+          <w:b/>
+          <w:bCs/>
+          <w:sz w:val="28"/>
+          <w:szCs w:val="28"/>
+        </w:rPr>
+        <w:t>71. Object Oriented Programming - Inheritance and Polymorphism</w:t>
+      </w:r>
+    </w:p>
+    <w:p>
+      <w:pPr>
+        <w:spacing w:after="0"/>
+        <w:rPr>
+          <w:sz w:val="24"/>
+          <w:szCs w:val="24"/>
+        </w:rPr>
+      </w:pPr>
+      <w:r>
+        <w:rPr>
+          <w:sz w:val="24"/>
+          <w:szCs w:val="24"/>
+        </w:rPr>
+        <w:t>We can inherit without super or BaseClass.__init__</w:t>
+      </w:r>
+      <w:r>
+        <w:rPr>
+          <w:sz w:val="24"/>
+          <w:szCs w:val="24"/>
+        </w:rPr>
+        <w:t>, just by using class ChildClass(BaseClass)</w:t>
+      </w:r>
+    </w:p>
+    <w:p>
+      <w:pPr>
+        <w:spacing w:after="0"/>
+        <w:rPr>
+          <w:sz w:val="24"/>
+          <w:szCs w:val="24"/>
+        </w:rPr>
+      </w:pPr>
+      <w:r>
+        <w:rPr>
+          <w:sz w:val="24"/>
+          <w:szCs w:val="24"/>
+        </w:rPr>
+        <w:t>This way is used when we don’t want to add other attributed in the ChildClass</w:t>
+      </w:r>
+    </w:p>
+    <w:p>
+      <w:pPr>
+        <w:spacing w:after="0"/>
+        <w:rPr>
+          <w:sz w:val="24"/>
+          <w:szCs w:val="24"/>
+        </w:rPr>
+      </w:pPr>
+      <w:r>
+        <w:rPr>
+          <w:sz w:val="24"/>
+          <w:szCs w:val="24"/>
+        </w:rPr>
+        <w:t>The second option is to call BaseClass.__init(self, …)</w:t>
+      </w:r>
+    </w:p>
+    <w:p>
+      <w:pPr>
+        <w:spacing w:after="0"/>
+        <w:rPr>
+          <w:sz w:val="24"/>
+          <w:szCs w:val="24"/>
+        </w:rPr>
+      </w:pPr>
+      <w:r>
+        <w:rPr>
+          <w:sz w:val="24"/>
+          <w:szCs w:val="24"/>
+        </w:rPr>
+        <w:t>The third option is to call super().__init__(…)</w:t>
+      </w:r>
+    </w:p>
+    <w:p>
+      <w:pPr>
+        <w:spacing w:after="0"/>
+        <w:rPr>
+          <w:sz w:val="24"/>
+          <w:szCs w:val="24"/>
+        </w:rPr>
+      </w:pPr>
+      <w:r>
+        <w:rPr>
+          <w:sz w:val="24"/>
+          <w:szCs w:val="24"/>
+        </w:rPr>
+        <w:t>In the ChildClass we can access methods and attributes from the BaseClass via super()</w:t>
+      </w:r>
+    </w:p>
+    <w:p>
+      <w:pPr>
+        <w:spacing w:after="0"/>
+        <w:rPr>
+          <w:sz w:val="24"/>
+          <w:szCs w:val="24"/>
+        </w:rPr>
+      </w:pPr>
+      <w:r>
+        <w:rPr>
+          <w:sz w:val="24"/>
+          <w:szCs w:val="24"/>
+        </w:rPr>
+        <w:t>In Python there is multiple inheritance and method resolution order</w:t>
+      </w:r>
+    </w:p>
+    <w:p>
+      <w:pPr>
+        <w:spacing w:after="0"/>
+        <w:rPr>
+          <w:sz w:val="24"/>
+          <w:szCs w:val="24"/>
+        </w:rPr>
+      </w:pPr>
+      <w:r>
+        <w:rPr>
+          <w:sz w:val="24"/>
+          <w:szCs w:val="24"/>
+        </w:rPr>
+        <w:lastRenderedPageBreak/>
+        <w:t>In the ChildClass we can override the methods from the BaseClass</w:t>
+      </w:r>
+    </w:p>
+    <w:p>
+      <w:pPr>
+        <w:spacing w:after="0"/>
+        <w:rPr>
+          <w:sz w:val="24"/>
+          <w:szCs w:val="24"/>
+        </w:rPr>
+      </w:pPr>
+      <w:r>
+        <w:rPr>
+          <w:sz w:val="24"/>
+          <w:szCs w:val="24"/>
+        </w:rPr>
+        <w:t>Polymorphism usually uses also an abtract BaseClass and ChildClasses that inherit the base one</w:t>
+      </w:r>
+    </w:p>
+    <w:p>
+      <w:pPr>
+        <w:spacing w:after="0"/>
+        <w:rPr>
+          <w:sz w:val="24"/>
+          <w:szCs w:val="24"/>
+        </w:rPr>
+      </w:pPr>
+      <w:r>
+        <w:rPr>
+          <w:sz w:val="24"/>
+          <w:szCs w:val="24"/>
+        </w:rPr>
+        <w:t>These ChildClasses override methods from the BaseClass</w:t>
+      </w:r>
+    </w:p>
+    <w:p>
+      <w:pPr>
+        <w:spacing w:after="0"/>
+        <w:rPr>
+          <w:sz w:val="24"/>
+          <w:szCs w:val="24"/>
+        </w:rPr>
+      </w:pPr>
+      <w:r>
+        <w:rPr>
+          <w:sz w:val="24"/>
+          <w:szCs w:val="24"/>
+        </w:rPr>
+        <w:t>Use case for polymorphism: file reader class for multiple formats</w:t>
+      </w:r>
     </w:p>
     <w:sectPr>
       <w:pgSz w:w="12240" w:h="15840"/>

</xml_diff>

<commit_message>
reviewed dunder methods and done the homework
</commit_message>
<xml_diff>
--- a/section_8/object_oriented_programming.docx
+++ b/section_8/object_oriented_programming.docx
@@ -150,7 +150,32 @@
           <w:sz w:val="24"/>
           <w:szCs w:val="24"/>
         </w:rPr>
-        <w:t>class NameOfClass():</w:t>
+        <w:t xml:space="preserve">class </w:t>
+      </w:r>
+      <w:proofErr w:type="spellStart"/>
+      <w:proofErr w:type="gramStart"/>
+      <w:r>
+        <w:rPr>
+          <w:sz w:val="24"/>
+          <w:szCs w:val="24"/>
+        </w:rPr>
+        <w:t>NameOfClass</w:t>
+      </w:r>
+      <w:proofErr w:type="spellEnd"/>
+      <w:r>
+        <w:rPr>
+          <w:sz w:val="24"/>
+          <w:szCs w:val="24"/>
+        </w:rPr>
+        <w:t>(</w:t>
+      </w:r>
+      <w:proofErr w:type="gramEnd"/>
+      <w:r>
+        <w:rPr>
+          <w:sz w:val="24"/>
+          <w:szCs w:val="24"/>
+        </w:rPr>
+        <w:t>):</w:t>
       </w:r>
     </w:p>
     <w:p>
@@ -167,7 +192,39 @@
           <w:szCs w:val="24"/>
         </w:rPr>
         <w:tab/>
-        <w:t>def __init__(self, param1, param2):</w:t>
+        <w:t>def __</w:t>
+      </w:r>
+      <w:proofErr w:type="spellStart"/>
+      <w:r>
+        <w:rPr>
+          <w:sz w:val="24"/>
+          <w:szCs w:val="24"/>
+        </w:rPr>
+        <w:t>init</w:t>
+      </w:r>
+      <w:proofErr w:type="spellEnd"/>
+      <w:r>
+        <w:rPr>
+          <w:sz w:val="24"/>
+          <w:szCs w:val="24"/>
+        </w:rPr>
+        <w:t>_</w:t>
+      </w:r>
+      <w:proofErr w:type="gramStart"/>
+      <w:r>
+        <w:rPr>
+          <w:sz w:val="24"/>
+          <w:szCs w:val="24"/>
+        </w:rPr>
+        <w:t>_(</w:t>
+      </w:r>
+      <w:proofErr w:type="gramEnd"/>
+      <w:r>
+        <w:rPr>
+          <w:sz w:val="24"/>
+          <w:szCs w:val="24"/>
+        </w:rPr>
+        <w:t>self, param1, param2):</w:t>
       </w:r>
     </w:p>
     <w:p>
@@ -191,7 +248,22 @@
           <w:szCs w:val="24"/>
         </w:rPr>
         <w:tab/>
-        <w:t>self.param1 = param1</w:t>
+      </w:r>
+      <w:proofErr w:type="gramStart"/>
+      <w:r>
+        <w:rPr>
+          <w:sz w:val="24"/>
+          <w:szCs w:val="24"/>
+        </w:rPr>
+        <w:t>self.param</w:t>
+      </w:r>
+      <w:proofErr w:type="gramEnd"/>
+      <w:r>
+        <w:rPr>
+          <w:sz w:val="24"/>
+          <w:szCs w:val="24"/>
+        </w:rPr>
+        <w:t>1 = param1</w:t>
       </w:r>
     </w:p>
     <w:p>
@@ -215,7 +287,22 @@
           <w:szCs w:val="24"/>
         </w:rPr>
         <w:tab/>
-        <w:t>self.param2 = param2</w:t>
+      </w:r>
+      <w:proofErr w:type="gramStart"/>
+      <w:r>
+        <w:rPr>
+          <w:sz w:val="24"/>
+          <w:szCs w:val="24"/>
+        </w:rPr>
+        <w:t>self.param</w:t>
+      </w:r>
+      <w:proofErr w:type="gramEnd"/>
+      <w:r>
+        <w:rPr>
+          <w:sz w:val="24"/>
+          <w:szCs w:val="24"/>
+        </w:rPr>
+        <w:t>2 = param2</w:t>
       </w:r>
     </w:p>
     <w:p>
@@ -241,7 +328,23 @@
           <w:szCs w:val="24"/>
         </w:rPr>
         <w:tab/>
-        <w:t>def some_method(self):</w:t>
+        <w:t xml:space="preserve">def </w:t>
+      </w:r>
+      <w:proofErr w:type="spellStart"/>
+      <w:r>
+        <w:rPr>
+          <w:sz w:val="24"/>
+          <w:szCs w:val="24"/>
+        </w:rPr>
+        <w:t>some_method</w:t>
+      </w:r>
+      <w:proofErr w:type="spellEnd"/>
+      <w:r>
+        <w:rPr>
+          <w:sz w:val="24"/>
+          <w:szCs w:val="24"/>
+        </w:rPr>
+        <w:t>(self):</w:t>
       </w:r>
     </w:p>
     <w:p>
@@ -265,7 +368,23 @@
           <w:szCs w:val="24"/>
         </w:rPr>
         <w:tab/>
-        <w:t>print(self.param1)</w:t>
+        <w:t>print(</w:t>
+      </w:r>
+      <w:proofErr w:type="gramStart"/>
+      <w:r>
+        <w:rPr>
+          <w:sz w:val="24"/>
+          <w:szCs w:val="24"/>
+        </w:rPr>
+        <w:t>self.param</w:t>
+      </w:r>
+      <w:proofErr w:type="gramEnd"/>
+      <w:r>
+        <w:rPr>
+          <w:sz w:val="24"/>
+          <w:szCs w:val="24"/>
+        </w:rPr>
+        <w:t>1)</w:t>
       </w:r>
     </w:p>
     <w:p>
@@ -330,7 +449,23 @@
           <w:sz w:val="24"/>
           <w:szCs w:val="24"/>
         </w:rPr>
-        <w:t>When instantiating a class, the __init__ method is automatically called</w:t>
+        <w:t>When instantiating a class, the __</w:t>
+      </w:r>
+      <w:proofErr w:type="spellStart"/>
+      <w:r>
+        <w:rPr>
+          <w:sz w:val="24"/>
+          <w:szCs w:val="24"/>
+        </w:rPr>
+        <w:t>init</w:t>
+      </w:r>
+      <w:proofErr w:type="spellEnd"/>
+      <w:r>
+        <w:rPr>
+          <w:sz w:val="24"/>
+          <w:szCs w:val="24"/>
+        </w:rPr>
+        <w:t>__ method is automatically called</w:t>
       </w:r>
     </w:p>
     <w:p>
@@ -378,7 +513,23 @@
           <w:sz w:val="24"/>
           <w:szCs w:val="24"/>
         </w:rPr>
-        <w:t>By convention the param sent in __init__ should have the same name as the attribute</w:t>
+        <w:t>By convention the param sent in __</w:t>
+      </w:r>
+      <w:proofErr w:type="spellStart"/>
+      <w:r>
+        <w:rPr>
+          <w:sz w:val="24"/>
+          <w:szCs w:val="24"/>
+        </w:rPr>
+        <w:t>init</w:t>
+      </w:r>
+      <w:proofErr w:type="spellEnd"/>
+      <w:r>
+        <w:rPr>
+          <w:sz w:val="24"/>
+          <w:szCs w:val="24"/>
+        </w:rPr>
+        <w:t>__ should have the same name as the attribute</w:t>
       </w:r>
     </w:p>
     <w:p>
@@ -513,39 +664,80 @@
           <w:sz w:val="24"/>
           <w:szCs w:val="24"/>
         </w:rPr>
-        <w:t xml:space="preserve">We cannot access class attributes inside the class without self. Or ClassName. </w:t>
-      </w:r>
-    </w:p>
-    <w:p>
-      <w:pPr>
-        <w:spacing w:after="0"/>
-        <w:rPr>
-          <w:sz w:val="24"/>
-          <w:szCs w:val="24"/>
-        </w:rPr>
-      </w:pPr>
-      <w:r>
-        <w:rPr>
-          <w:sz w:val="24"/>
-          <w:szCs w:val="24"/>
-        </w:rPr>
-        <w:t>Every method in a class must have the self parameter</w:t>
-      </w:r>
-    </w:p>
-    <w:p>
-      <w:pPr>
-        <w:spacing w:after="0"/>
-        <w:rPr>
-          <w:sz w:val="24"/>
-          <w:szCs w:val="24"/>
-        </w:rPr>
-      </w:pPr>
-      <w:r>
-        <w:rPr>
-          <w:sz w:val="24"/>
-          <w:szCs w:val="24"/>
-        </w:rPr>
-        <w:t>Parameters of __init__ method can have default values</w:t>
+        <w:t xml:space="preserve">We cannot access class attributes inside the class without self. Or </w:t>
+      </w:r>
+      <w:proofErr w:type="spellStart"/>
+      <w:r>
+        <w:rPr>
+          <w:sz w:val="24"/>
+          <w:szCs w:val="24"/>
+        </w:rPr>
+        <w:t>ClassName</w:t>
+      </w:r>
+      <w:proofErr w:type="spellEnd"/>
+      <w:r>
+        <w:rPr>
+          <w:sz w:val="24"/>
+          <w:szCs w:val="24"/>
+        </w:rPr>
+        <w:t xml:space="preserve">. </w:t>
+      </w:r>
+    </w:p>
+    <w:p>
+      <w:pPr>
+        <w:spacing w:after="0"/>
+        <w:rPr>
+          <w:sz w:val="24"/>
+          <w:szCs w:val="24"/>
+        </w:rPr>
+      </w:pPr>
+      <w:r>
+        <w:rPr>
+          <w:sz w:val="24"/>
+          <w:szCs w:val="24"/>
+        </w:rPr>
+        <w:t xml:space="preserve">Every method in a class must have the </w:t>
+      </w:r>
+      <w:proofErr w:type="spellStart"/>
+      <w:r>
+        <w:rPr>
+          <w:sz w:val="24"/>
+          <w:szCs w:val="24"/>
+        </w:rPr>
+        <w:t>self parameter</w:t>
+      </w:r>
+      <w:proofErr w:type="spellEnd"/>
+    </w:p>
+    <w:p>
+      <w:pPr>
+        <w:spacing w:after="0"/>
+        <w:rPr>
+          <w:sz w:val="24"/>
+          <w:szCs w:val="24"/>
+        </w:rPr>
+      </w:pPr>
+      <w:r>
+        <w:rPr>
+          <w:sz w:val="24"/>
+          <w:szCs w:val="24"/>
+        </w:rPr>
+        <w:t>Parameters of __</w:t>
+      </w:r>
+      <w:proofErr w:type="spellStart"/>
+      <w:r>
+        <w:rPr>
+          <w:sz w:val="24"/>
+          <w:szCs w:val="24"/>
+        </w:rPr>
+        <w:t>init</w:t>
+      </w:r>
+      <w:proofErr w:type="spellEnd"/>
+      <w:r>
+        <w:rPr>
+          <w:sz w:val="24"/>
+          <w:szCs w:val="24"/>
+        </w:rPr>
+        <w:t>__ method can have default values</w:t>
       </w:r>
     </w:p>
     <w:p>
@@ -626,78 +818,281 @@
           <w:sz w:val="24"/>
           <w:szCs w:val="24"/>
         </w:rPr>
-        <w:t>We can inherit without super or BaseClass.__init__</w:t>
-      </w:r>
-      <w:r>
-        <w:rPr>
-          <w:sz w:val="24"/>
-          <w:szCs w:val="24"/>
-        </w:rPr>
-        <w:t>, just by using class ChildClass(BaseClass)</w:t>
-      </w:r>
-    </w:p>
-    <w:p>
-      <w:pPr>
-        <w:spacing w:after="0"/>
-        <w:rPr>
-          <w:sz w:val="24"/>
-          <w:szCs w:val="24"/>
-        </w:rPr>
-      </w:pPr>
-      <w:r>
-        <w:rPr>
-          <w:sz w:val="24"/>
-          <w:szCs w:val="24"/>
-        </w:rPr>
-        <w:t>This way is used when we don’t want to add other attributed in the ChildClass</w:t>
-      </w:r>
-    </w:p>
-    <w:p>
-      <w:pPr>
-        <w:spacing w:after="0"/>
-        <w:rPr>
-          <w:sz w:val="24"/>
-          <w:szCs w:val="24"/>
-        </w:rPr>
-      </w:pPr>
-      <w:r>
-        <w:rPr>
-          <w:sz w:val="24"/>
-          <w:szCs w:val="24"/>
-        </w:rPr>
-        <w:t>The second option is to call BaseClass.__init(self, …)</w:t>
-      </w:r>
-    </w:p>
-    <w:p>
-      <w:pPr>
-        <w:spacing w:after="0"/>
-        <w:rPr>
-          <w:sz w:val="24"/>
-          <w:szCs w:val="24"/>
-        </w:rPr>
-      </w:pPr>
-      <w:r>
-        <w:rPr>
-          <w:sz w:val="24"/>
-          <w:szCs w:val="24"/>
-        </w:rPr>
-        <w:t>The third option is to call super().__init__(…)</w:t>
-      </w:r>
-    </w:p>
-    <w:p>
-      <w:pPr>
-        <w:spacing w:after="0"/>
-        <w:rPr>
-          <w:sz w:val="24"/>
-          <w:szCs w:val="24"/>
-        </w:rPr>
-      </w:pPr>
-      <w:r>
-        <w:rPr>
-          <w:sz w:val="24"/>
-          <w:szCs w:val="24"/>
-        </w:rPr>
-        <w:t>In the ChildClass we can access methods and attributes from the BaseClass via super()</w:t>
+        <w:t xml:space="preserve">We can inherit without super or </w:t>
+      </w:r>
+      <w:proofErr w:type="spellStart"/>
+      <w:proofErr w:type="gramStart"/>
+      <w:r>
+        <w:rPr>
+          <w:sz w:val="24"/>
+          <w:szCs w:val="24"/>
+        </w:rPr>
+        <w:t>BaseClass</w:t>
+      </w:r>
+      <w:proofErr w:type="spellEnd"/>
+      <w:r>
+        <w:rPr>
+          <w:sz w:val="24"/>
+          <w:szCs w:val="24"/>
+        </w:rPr>
+        <w:t>._</w:t>
+      </w:r>
+      <w:proofErr w:type="gramEnd"/>
+      <w:r>
+        <w:rPr>
+          <w:sz w:val="24"/>
+          <w:szCs w:val="24"/>
+        </w:rPr>
+        <w:t>_</w:t>
+      </w:r>
+      <w:proofErr w:type="spellStart"/>
+      <w:r>
+        <w:rPr>
+          <w:sz w:val="24"/>
+          <w:szCs w:val="24"/>
+        </w:rPr>
+        <w:t>init</w:t>
+      </w:r>
+      <w:proofErr w:type="spellEnd"/>
+      <w:r>
+        <w:rPr>
+          <w:sz w:val="24"/>
+          <w:szCs w:val="24"/>
+        </w:rPr>
+        <w:t>__</w:t>
+      </w:r>
+      <w:r>
+        <w:rPr>
+          <w:sz w:val="24"/>
+          <w:szCs w:val="24"/>
+        </w:rPr>
+        <w:t xml:space="preserve">, just by using class </w:t>
+      </w:r>
+      <w:proofErr w:type="spellStart"/>
+      <w:r>
+        <w:rPr>
+          <w:sz w:val="24"/>
+          <w:szCs w:val="24"/>
+        </w:rPr>
+        <w:t>ChildClass</w:t>
+      </w:r>
+      <w:proofErr w:type="spellEnd"/>
+      <w:r>
+        <w:rPr>
+          <w:sz w:val="24"/>
+          <w:szCs w:val="24"/>
+        </w:rPr>
+        <w:t>(</w:t>
+      </w:r>
+      <w:proofErr w:type="spellStart"/>
+      <w:r>
+        <w:rPr>
+          <w:sz w:val="24"/>
+          <w:szCs w:val="24"/>
+        </w:rPr>
+        <w:t>BaseClass</w:t>
+      </w:r>
+      <w:proofErr w:type="spellEnd"/>
+      <w:r>
+        <w:rPr>
+          <w:sz w:val="24"/>
+          <w:szCs w:val="24"/>
+        </w:rPr>
+        <w:t>)</w:t>
+      </w:r>
+    </w:p>
+    <w:p>
+      <w:pPr>
+        <w:spacing w:after="0"/>
+        <w:rPr>
+          <w:sz w:val="24"/>
+          <w:szCs w:val="24"/>
+        </w:rPr>
+      </w:pPr>
+      <w:r>
+        <w:rPr>
+          <w:sz w:val="24"/>
+          <w:szCs w:val="24"/>
+        </w:rPr>
+        <w:t xml:space="preserve">This way is used when we don’t want to add other attributed in the </w:t>
+      </w:r>
+      <w:proofErr w:type="spellStart"/>
+      <w:r>
+        <w:rPr>
+          <w:sz w:val="24"/>
+          <w:szCs w:val="24"/>
+        </w:rPr>
+        <w:t>ChildClass</w:t>
+      </w:r>
+      <w:proofErr w:type="spellEnd"/>
+    </w:p>
+    <w:p>
+      <w:pPr>
+        <w:spacing w:after="0"/>
+        <w:rPr>
+          <w:sz w:val="24"/>
+          <w:szCs w:val="24"/>
+        </w:rPr>
+      </w:pPr>
+      <w:r>
+        <w:rPr>
+          <w:sz w:val="24"/>
+          <w:szCs w:val="24"/>
+        </w:rPr>
+        <w:t xml:space="preserve">The second option is to call </w:t>
+      </w:r>
+      <w:proofErr w:type="spellStart"/>
+      <w:proofErr w:type="gramStart"/>
+      <w:r>
+        <w:rPr>
+          <w:sz w:val="24"/>
+          <w:szCs w:val="24"/>
+        </w:rPr>
+        <w:t>BaseClass</w:t>
+      </w:r>
+      <w:proofErr w:type="spellEnd"/>
+      <w:r>
+        <w:rPr>
+          <w:sz w:val="24"/>
+          <w:szCs w:val="24"/>
+        </w:rPr>
+        <w:t>._</w:t>
+      </w:r>
+      <w:proofErr w:type="gramEnd"/>
+      <w:r>
+        <w:rPr>
+          <w:sz w:val="24"/>
+          <w:szCs w:val="24"/>
+        </w:rPr>
+        <w:t>_</w:t>
+      </w:r>
+      <w:proofErr w:type="spellStart"/>
+      <w:r>
+        <w:rPr>
+          <w:sz w:val="24"/>
+          <w:szCs w:val="24"/>
+        </w:rPr>
+        <w:t>init</w:t>
+      </w:r>
+      <w:proofErr w:type="spellEnd"/>
+      <w:r>
+        <w:rPr>
+          <w:sz w:val="24"/>
+          <w:szCs w:val="24"/>
+        </w:rPr>
+        <w:t>(self, …)</w:t>
+      </w:r>
+    </w:p>
+    <w:p>
+      <w:pPr>
+        <w:spacing w:after="0"/>
+        <w:rPr>
+          <w:sz w:val="24"/>
+          <w:szCs w:val="24"/>
+        </w:rPr>
+      </w:pPr>
+      <w:r>
+        <w:rPr>
+          <w:sz w:val="24"/>
+          <w:szCs w:val="24"/>
+        </w:rPr>
+        <w:t xml:space="preserve">The third option is to call </w:t>
+      </w:r>
+      <w:proofErr w:type="gramStart"/>
+      <w:r>
+        <w:rPr>
+          <w:sz w:val="24"/>
+          <w:szCs w:val="24"/>
+        </w:rPr>
+        <w:t>super(</w:t>
+      </w:r>
+      <w:proofErr w:type="gramEnd"/>
+      <w:r>
+        <w:rPr>
+          <w:sz w:val="24"/>
+          <w:szCs w:val="24"/>
+        </w:rPr>
+        <w:t>).__</w:t>
+      </w:r>
+      <w:proofErr w:type="spellStart"/>
+      <w:r>
+        <w:rPr>
+          <w:sz w:val="24"/>
+          <w:szCs w:val="24"/>
+        </w:rPr>
+        <w:t>init</w:t>
+      </w:r>
+      <w:proofErr w:type="spellEnd"/>
+      <w:r>
+        <w:rPr>
+          <w:sz w:val="24"/>
+          <w:szCs w:val="24"/>
+        </w:rPr>
+        <w:t>__(…)</w:t>
+      </w:r>
+    </w:p>
+    <w:p>
+      <w:pPr>
+        <w:spacing w:after="0"/>
+        <w:rPr>
+          <w:sz w:val="24"/>
+          <w:szCs w:val="24"/>
+        </w:rPr>
+      </w:pPr>
+      <w:r>
+        <w:rPr>
+          <w:sz w:val="24"/>
+          <w:szCs w:val="24"/>
+        </w:rPr>
+        <w:t xml:space="preserve">In the </w:t>
+      </w:r>
+      <w:proofErr w:type="spellStart"/>
+      <w:r>
+        <w:rPr>
+          <w:sz w:val="24"/>
+          <w:szCs w:val="24"/>
+        </w:rPr>
+        <w:t>ChildClass</w:t>
+      </w:r>
+      <w:proofErr w:type="spellEnd"/>
+      <w:r>
+        <w:rPr>
+          <w:sz w:val="24"/>
+          <w:szCs w:val="24"/>
+        </w:rPr>
+        <w:t xml:space="preserve"> we can access methods and attributes from the </w:t>
+      </w:r>
+      <w:proofErr w:type="spellStart"/>
+      <w:r>
+        <w:rPr>
+          <w:sz w:val="24"/>
+          <w:szCs w:val="24"/>
+        </w:rPr>
+        <w:t>BaseClass</w:t>
+      </w:r>
+      <w:proofErr w:type="spellEnd"/>
+      <w:r>
+        <w:rPr>
+          <w:sz w:val="24"/>
+          <w:szCs w:val="24"/>
+        </w:rPr>
+        <w:t xml:space="preserve"> via </w:t>
+      </w:r>
+      <w:proofErr w:type="gramStart"/>
+      <w:r>
+        <w:rPr>
+          <w:sz w:val="24"/>
+          <w:szCs w:val="24"/>
+        </w:rPr>
+        <w:t>super(</w:t>
+      </w:r>
+      <w:proofErr w:type="gramEnd"/>
+      <w:r>
+        <w:rPr>
+          <w:sz w:val="24"/>
+          <w:szCs w:val="24"/>
+        </w:rPr>
+        <w:t>)</w:t>
       </w:r>
     </w:p>
     <w:p>
@@ -730,40 +1125,138 @@
           <w:szCs w:val="24"/>
         </w:rPr>
         <w:lastRenderedPageBreak/>
-        <w:t>In the ChildClass we can override the methods from the BaseClass</w:t>
-      </w:r>
-    </w:p>
-    <w:p>
-      <w:pPr>
-        <w:spacing w:after="0"/>
-        <w:rPr>
-          <w:sz w:val="24"/>
-          <w:szCs w:val="24"/>
-        </w:rPr>
-      </w:pPr>
-      <w:r>
-        <w:rPr>
-          <w:sz w:val="24"/>
-          <w:szCs w:val="24"/>
-        </w:rPr>
-        <w:t>Polymorphism usually uses also an abtract BaseClass and ChildClasses that inherit the base one</w:t>
-      </w:r>
-    </w:p>
-    <w:p>
-      <w:pPr>
-        <w:spacing w:after="0"/>
-        <w:rPr>
-          <w:sz w:val="24"/>
-          <w:szCs w:val="24"/>
-        </w:rPr>
-      </w:pPr>
-      <w:r>
-        <w:rPr>
-          <w:sz w:val="24"/>
-          <w:szCs w:val="24"/>
-        </w:rPr>
-        <w:t>These ChildClasses override methods from the BaseClass</w:t>
-      </w:r>
+        <w:t xml:space="preserve">In the </w:t>
+      </w:r>
+      <w:proofErr w:type="spellStart"/>
+      <w:r>
+        <w:rPr>
+          <w:sz w:val="24"/>
+          <w:szCs w:val="24"/>
+        </w:rPr>
+        <w:t>ChildClass</w:t>
+      </w:r>
+      <w:proofErr w:type="spellEnd"/>
+      <w:r>
+        <w:rPr>
+          <w:sz w:val="24"/>
+          <w:szCs w:val="24"/>
+        </w:rPr>
+        <w:t xml:space="preserve"> we can override the methods from the </w:t>
+      </w:r>
+      <w:proofErr w:type="spellStart"/>
+      <w:r>
+        <w:rPr>
+          <w:sz w:val="24"/>
+          <w:szCs w:val="24"/>
+        </w:rPr>
+        <w:t>BaseClass</w:t>
+      </w:r>
+      <w:proofErr w:type="spellEnd"/>
+    </w:p>
+    <w:p>
+      <w:pPr>
+        <w:spacing w:after="0"/>
+        <w:rPr>
+          <w:sz w:val="24"/>
+          <w:szCs w:val="24"/>
+        </w:rPr>
+      </w:pPr>
+      <w:r>
+        <w:rPr>
+          <w:sz w:val="24"/>
+          <w:szCs w:val="24"/>
+        </w:rPr>
+        <w:t xml:space="preserve">Polymorphism usually uses also an </w:t>
+      </w:r>
+      <w:proofErr w:type="spellStart"/>
+      <w:r>
+        <w:rPr>
+          <w:sz w:val="24"/>
+          <w:szCs w:val="24"/>
+        </w:rPr>
+        <w:t>abtract</w:t>
+      </w:r>
+      <w:proofErr w:type="spellEnd"/>
+      <w:r>
+        <w:rPr>
+          <w:sz w:val="24"/>
+          <w:szCs w:val="24"/>
+        </w:rPr>
+        <w:t xml:space="preserve"> </w:t>
+      </w:r>
+      <w:proofErr w:type="spellStart"/>
+      <w:r>
+        <w:rPr>
+          <w:sz w:val="24"/>
+          <w:szCs w:val="24"/>
+        </w:rPr>
+        <w:t>BaseClass</w:t>
+      </w:r>
+      <w:proofErr w:type="spellEnd"/>
+      <w:r>
+        <w:rPr>
+          <w:sz w:val="24"/>
+          <w:szCs w:val="24"/>
+        </w:rPr>
+        <w:t xml:space="preserve"> and </w:t>
+      </w:r>
+      <w:proofErr w:type="spellStart"/>
+      <w:r>
+        <w:rPr>
+          <w:sz w:val="24"/>
+          <w:szCs w:val="24"/>
+        </w:rPr>
+        <w:t>ChildClasses</w:t>
+      </w:r>
+      <w:proofErr w:type="spellEnd"/>
+      <w:r>
+        <w:rPr>
+          <w:sz w:val="24"/>
+          <w:szCs w:val="24"/>
+        </w:rPr>
+        <w:t xml:space="preserve"> that inherit the base one</w:t>
+      </w:r>
+    </w:p>
+    <w:p>
+      <w:pPr>
+        <w:spacing w:after="0"/>
+        <w:rPr>
+          <w:sz w:val="24"/>
+          <w:szCs w:val="24"/>
+        </w:rPr>
+      </w:pPr>
+      <w:r>
+        <w:rPr>
+          <w:sz w:val="24"/>
+          <w:szCs w:val="24"/>
+        </w:rPr>
+        <w:t xml:space="preserve">These </w:t>
+      </w:r>
+      <w:proofErr w:type="spellStart"/>
+      <w:r>
+        <w:rPr>
+          <w:sz w:val="24"/>
+          <w:szCs w:val="24"/>
+        </w:rPr>
+        <w:t>ChildClasses</w:t>
+      </w:r>
+      <w:proofErr w:type="spellEnd"/>
+      <w:r>
+        <w:rPr>
+          <w:sz w:val="24"/>
+          <w:szCs w:val="24"/>
+        </w:rPr>
+        <w:t xml:space="preserve"> override methods from the </w:t>
+      </w:r>
+      <w:proofErr w:type="spellStart"/>
+      <w:r>
+        <w:rPr>
+          <w:sz w:val="24"/>
+          <w:szCs w:val="24"/>
+        </w:rPr>
+        <w:t>BaseClass</w:t>
+      </w:r>
+      <w:proofErr w:type="spellEnd"/>
     </w:p>
     <w:p>
       <w:pPr>
@@ -780,6 +1273,260 @@
         </w:rPr>
         <w:t>Use case for polymorphism: file reader class for multiple formats</w:t>
       </w:r>
+    </w:p>
+    <w:p>
+      <w:pPr>
+        <w:spacing w:after="0"/>
+        <w:rPr>
+          <w:sz w:val="24"/>
+          <w:szCs w:val="24"/>
+        </w:rPr>
+      </w:pPr>
+    </w:p>
+    <w:p>
+      <w:pPr>
+        <w:spacing w:after="0"/>
+        <w:rPr>
+          <w:b/>
+          <w:bCs/>
+          <w:sz w:val="28"/>
+          <w:szCs w:val="28"/>
+        </w:rPr>
+      </w:pPr>
+      <w:r>
+        <w:rPr>
+          <w:b/>
+          <w:bCs/>
+          <w:sz w:val="28"/>
+          <w:szCs w:val="28"/>
+        </w:rPr>
+        <w:t>25.02.</w:t>
+      </w:r>
+    </w:p>
+    <w:p>
+      <w:pPr>
+        <w:spacing w:after="0"/>
+        <w:rPr>
+          <w:b/>
+          <w:bCs/>
+          <w:sz w:val="28"/>
+          <w:szCs w:val="28"/>
+        </w:rPr>
+      </w:pPr>
+      <w:r>
+        <w:rPr>
+          <w:b/>
+          <w:bCs/>
+          <w:sz w:val="28"/>
+          <w:szCs w:val="28"/>
+        </w:rPr>
+        <w:t>72. Object Oriented Programming - Special (Magic/</w:t>
+      </w:r>
+      <w:proofErr w:type="spellStart"/>
+      <w:r>
+        <w:rPr>
+          <w:b/>
+          <w:bCs/>
+          <w:sz w:val="28"/>
+          <w:szCs w:val="28"/>
+        </w:rPr>
+        <w:t>Dunder</w:t>
+      </w:r>
+      <w:proofErr w:type="spellEnd"/>
+      <w:r>
+        <w:rPr>
+          <w:b/>
+          <w:bCs/>
+          <w:sz w:val="28"/>
+          <w:szCs w:val="28"/>
+        </w:rPr>
+        <w:t>) Methods</w:t>
+      </w:r>
+    </w:p>
+    <w:p>
+      <w:pPr>
+        <w:spacing w:after="0"/>
+        <w:rPr>
+          <w:sz w:val="24"/>
+          <w:szCs w:val="24"/>
+        </w:rPr>
+      </w:pPr>
+      <w:r>
+        <w:rPr>
+          <w:sz w:val="24"/>
+          <w:szCs w:val="24"/>
+        </w:rPr>
+        <w:t>Are the methods with double underscores</w:t>
+      </w:r>
+    </w:p>
+    <w:p>
+      <w:pPr>
+        <w:spacing w:after="0"/>
+        <w:rPr>
+          <w:sz w:val="24"/>
+          <w:szCs w:val="24"/>
+        </w:rPr>
+      </w:pPr>
+      <w:r>
+        <w:rPr>
+          <w:sz w:val="24"/>
+          <w:szCs w:val="24"/>
+        </w:rPr>
+        <w:t xml:space="preserve">Are the methods that are called when we call </w:t>
+      </w:r>
+      <w:proofErr w:type="spellStart"/>
+      <w:proofErr w:type="gramStart"/>
+      <w:r>
+        <w:rPr>
+          <w:sz w:val="24"/>
+          <w:szCs w:val="24"/>
+        </w:rPr>
+        <w:t>len</w:t>
+      </w:r>
+      <w:proofErr w:type="spellEnd"/>
+      <w:r>
+        <w:rPr>
+          <w:sz w:val="24"/>
+          <w:szCs w:val="24"/>
+        </w:rPr>
+        <w:t>(</w:t>
+      </w:r>
+      <w:proofErr w:type="gramEnd"/>
+      <w:r>
+        <w:rPr>
+          <w:sz w:val="24"/>
+          <w:szCs w:val="24"/>
+        </w:rPr>
+        <w:t>), operations on numbers, print() and so on</w:t>
+      </w:r>
+    </w:p>
+    <w:p>
+      <w:pPr>
+        <w:spacing w:after="0"/>
+        <w:rPr>
+          <w:sz w:val="24"/>
+          <w:szCs w:val="24"/>
+        </w:rPr>
+      </w:pPr>
+      <w:r>
+        <w:rPr>
+          <w:sz w:val="24"/>
+          <w:szCs w:val="24"/>
+        </w:rPr>
+        <w:t xml:space="preserve">We can override them </w:t>
+      </w:r>
+      <w:r>
+        <w:rPr>
+          <w:sz w:val="24"/>
+          <w:szCs w:val="24"/>
+        </w:rPr>
+        <w:t>in the class</w:t>
+      </w:r>
+    </w:p>
+    <w:p>
+      <w:pPr>
+        <w:spacing w:after="0"/>
+        <w:rPr>
+          <w:sz w:val="24"/>
+          <w:szCs w:val="24"/>
+        </w:rPr>
+      </w:pPr>
+      <w:r>
+        <w:rPr>
+          <w:sz w:val="24"/>
+          <w:szCs w:val="24"/>
+        </w:rPr>
+        <w:t xml:space="preserve">For </w:t>
+      </w:r>
+      <w:proofErr w:type="gramStart"/>
+      <w:r>
+        <w:rPr>
+          <w:sz w:val="24"/>
+          <w:szCs w:val="24"/>
+        </w:rPr>
+        <w:t>example</w:t>
+      </w:r>
+      <w:proofErr w:type="gramEnd"/>
+      <w:r>
+        <w:rPr>
+          <w:sz w:val="24"/>
+          <w:szCs w:val="24"/>
+        </w:rPr>
+        <w:t xml:space="preserve"> __</w:t>
+      </w:r>
+      <w:proofErr w:type="spellStart"/>
+      <w:r>
+        <w:rPr>
+          <w:sz w:val="24"/>
+          <w:szCs w:val="24"/>
+        </w:rPr>
+        <w:t>init</w:t>
+      </w:r>
+      <w:proofErr w:type="spellEnd"/>
+      <w:r>
+        <w:rPr>
+          <w:sz w:val="24"/>
+          <w:szCs w:val="24"/>
+        </w:rPr>
+        <w:t>__, __str__, __</w:t>
+      </w:r>
+      <w:proofErr w:type="spellStart"/>
+      <w:r>
+        <w:rPr>
+          <w:sz w:val="24"/>
+          <w:szCs w:val="24"/>
+        </w:rPr>
+        <w:t>len</w:t>
+      </w:r>
+      <w:proofErr w:type="spellEnd"/>
+      <w:r>
+        <w:rPr>
+          <w:sz w:val="24"/>
+          <w:szCs w:val="24"/>
+        </w:rPr>
+        <w:t>__, __add__, __sub__ and so on</w:t>
+      </w:r>
+    </w:p>
+    <w:p>
+      <w:pPr>
+        <w:spacing w:after="0"/>
+        <w:rPr>
+          <w:sz w:val="24"/>
+          <w:szCs w:val="24"/>
+        </w:rPr>
+      </w:pPr>
+      <w:r>
+        <w:rPr>
+          <w:sz w:val="24"/>
+          <w:szCs w:val="24"/>
+        </w:rPr>
+        <w:t xml:space="preserve">We even can modify the deletion </w:t>
+      </w:r>
+      <w:proofErr w:type="spellStart"/>
+      <w:r>
+        <w:rPr>
+          <w:sz w:val="24"/>
+          <w:szCs w:val="24"/>
+        </w:rPr>
+        <w:t>behavious</w:t>
+      </w:r>
+      <w:proofErr w:type="spellEnd"/>
+      <w:r>
+        <w:rPr>
+          <w:sz w:val="24"/>
+          <w:szCs w:val="24"/>
+        </w:rPr>
+        <w:t xml:space="preserve"> when del object is called via overriding __del__</w:t>
+      </w:r>
+    </w:p>
+    <w:p>
+      <w:pPr>
+        <w:spacing w:after="0"/>
+        <w:rPr>
+          <w:sz w:val="24"/>
+          <w:szCs w:val="24"/>
+        </w:rPr>
+      </w:pPr>
     </w:p>
     <w:sectPr>
       <w:pgSz w:w="12240" w:h="15840"/>

</xml_diff>

<commit_message>
completed the OOP challenge
</commit_message>
<xml_diff>
--- a/section_8/object_oriented_programming.docx
+++ b/section_8/object_oriented_programming.docx
@@ -1518,6 +1518,15 @@
         </w:rPr>
         <w:t xml:space="preserve"> when del object is called via overriding __del__</w:t>
       </w:r>
+    </w:p>
+    <w:p>
+      <w:pPr>
+        <w:spacing w:after="0"/>
+        <w:rPr>
+          <w:sz w:val="24"/>
+          <w:szCs w:val="24"/>
+        </w:rPr>
+      </w:pPr>
     </w:p>
     <w:p>
       <w:pPr>

</xml_diff>